<commit_message>
Vyuthi - Listing till S18
</commit_message>
<xml_diff>
--- a/The_A_Shorts/2. BMM/The Char List.docx
+++ b/The_A_Shorts/2. BMM/The Char List.docx
@@ -18,7 +18,25 @@
           <w:bCs/>
           <w:u w:val="single"/>
         </w:rPr>
-        <w:t xml:space="preserve">Character – </w:t>
+        <w:t>Character</w:t>
+      </w:r>
+      <w:r>
+        <w:rPr>
+          <w:rFonts w:ascii="Courier New" w:hAnsi="Courier New" w:cs="Courier New"/>
+          <w:b/>
+          <w:bCs/>
+          <w:u w:val="single"/>
+        </w:rPr>
+        <w:t>s</w:t>
+      </w:r>
+      <w:r>
+        <w:rPr>
+          <w:rFonts w:ascii="Courier New" w:hAnsi="Courier New" w:cs="Courier New"/>
+          <w:b/>
+          <w:bCs/>
+          <w:u w:val="single"/>
+        </w:rPr>
+        <w:t xml:space="preserve"> – </w:t>
       </w:r>
     </w:p>
     <w:p>
@@ -86,7 +104,150 @@
           <w:b/>
           <w:bCs/>
         </w:rPr>
-        <w:t>Giri - 30</w:t>
+        <w:t xml:space="preserve">Giri </w:t>
+      </w:r>
+      <w:r>
+        <w:rPr>
+          <w:rFonts w:ascii="Courier New" w:hAnsi="Courier New" w:cs="Courier New"/>
+          <w:b/>
+          <w:bCs/>
+        </w:rPr>
+        <w:t>–</w:t>
+      </w:r>
+      <w:r>
+        <w:rPr>
+          <w:rFonts w:ascii="Courier New" w:hAnsi="Courier New" w:cs="Courier New"/>
+          <w:b/>
+          <w:bCs/>
+        </w:rPr>
+        <w:t xml:space="preserve"> 30</w:t>
+      </w:r>
+    </w:p>
+    <w:p>
+      <w:pPr>
+        <w:rPr>
+          <w:rFonts w:ascii="Courier New" w:hAnsi="Courier New" w:cs="Courier New"/>
+          <w:b/>
+          <w:bCs/>
+        </w:rPr>
+      </w:pPr>
+      <w:r>
+        <w:rPr>
+          <w:rFonts w:ascii="Courier New" w:hAnsi="Courier New" w:cs="Courier New"/>
+          <w:b/>
+          <w:bCs/>
+        </w:rPr>
+        <w:t>School Kids</w:t>
+      </w:r>
+    </w:p>
+    <w:p>
+      <w:pPr>
+        <w:rPr>
+          <w:rFonts w:ascii="Courier New" w:hAnsi="Courier New" w:cs="Courier New"/>
+          <w:b/>
+          <w:bCs/>
+        </w:rPr>
+      </w:pPr>
+      <w:r>
+        <w:rPr>
+          <w:rFonts w:ascii="Courier New" w:hAnsi="Courier New" w:cs="Courier New"/>
+          <w:b/>
+          <w:bCs/>
+        </w:rPr>
+        <w:t>People wishing on birthday</w:t>
+      </w:r>
+    </w:p>
+    <w:p>
+      <w:pPr>
+        <w:rPr>
+          <w:rFonts w:ascii="Courier New" w:hAnsi="Courier New" w:cs="Courier New"/>
+          <w:b/>
+          <w:bCs/>
+        </w:rPr>
+      </w:pPr>
+      <w:r>
+        <w:rPr>
+          <w:rFonts w:ascii="Courier New" w:hAnsi="Courier New" w:cs="Courier New"/>
+          <w:b/>
+          <w:bCs/>
+        </w:rPr>
+        <w:t xml:space="preserve">Adi’s </w:t>
+      </w:r>
+      <w:r>
+        <w:rPr>
+          <w:rFonts w:ascii="Courier New" w:hAnsi="Courier New" w:cs="Courier New"/>
+          <w:b/>
+          <w:bCs/>
+        </w:rPr>
+        <w:t>Friend</w:t>
+      </w:r>
+    </w:p>
+    <w:p>
+      <w:pPr>
+        <w:rPr>
+          <w:rFonts w:ascii="Courier New" w:hAnsi="Courier New" w:cs="Courier New"/>
+          <w:b/>
+          <w:bCs/>
+        </w:rPr>
+      </w:pPr>
+      <w:r>
+        <w:rPr>
+          <w:rFonts w:ascii="Courier New" w:hAnsi="Courier New" w:cs="Courier New"/>
+          <w:b/>
+          <w:bCs/>
+        </w:rPr>
+        <w:t>Teacher (V)</w:t>
+      </w:r>
+    </w:p>
+    <w:p>
+      <w:pPr>
+        <w:rPr>
+          <w:rFonts w:ascii="Courier New" w:hAnsi="Courier New" w:cs="Courier New"/>
+          <w:b/>
+          <w:bCs/>
+        </w:rPr>
+      </w:pPr>
+      <w:r>
+        <w:rPr>
+          <w:rFonts w:ascii="Courier New" w:hAnsi="Courier New" w:cs="Courier New"/>
+          <w:b/>
+          <w:bCs/>
+        </w:rPr>
+        <w:t>The Doctor</w:t>
+      </w:r>
+    </w:p>
+    <w:p>
+      <w:pPr>
+        <w:rPr>
+          <w:rFonts w:ascii="Courier New" w:hAnsi="Courier New" w:cs="Courier New"/>
+          <w:b/>
+          <w:bCs/>
+        </w:rPr>
+      </w:pPr>
+      <w:r>
+        <w:rPr>
+          <w:rFonts w:ascii="Courier New" w:hAnsi="Courier New" w:cs="Courier New"/>
+          <w:b/>
+          <w:bCs/>
+        </w:rPr>
+        <w:t>Adi’s Mother</w:t>
+      </w:r>
+    </w:p>
+    <w:p>
+      <w:pPr>
+        <w:rPr>
+          <w:rFonts w:ascii="Courier New" w:hAnsi="Courier New" w:cs="Courier New"/>
+          <w:b/>
+          <w:bCs/>
+        </w:rPr>
+      </w:pPr>
+      <w:r>
+        <w:rPr>
+          <w:rFonts w:ascii="Courier New" w:hAnsi="Courier New" w:cs="Courier New"/>
+          <w:b/>
+          <w:bCs/>
+        </w:rPr>
+        <w:t>Adi’s Father</w:t>
       </w:r>
     </w:p>
     <w:sectPr>

</xml_diff>

<commit_message>
Vyuthi - Listing till S24
</commit_message>
<xml_diff>
--- a/The_A_Shorts/2. BMM/The Char List.docx
+++ b/The_A_Shorts/2. BMM/The Char List.docx
@@ -196,7 +196,23 @@
           <w:b/>
           <w:bCs/>
         </w:rPr>
-        <w:t>Teacher (V)</w:t>
+        <w:t>Teacher (</w:t>
+      </w:r>
+      <w:r>
+        <w:rPr>
+          <w:rFonts w:ascii="Courier New" w:hAnsi="Courier New" w:cs="Courier New"/>
+          <w:b/>
+          <w:bCs/>
+        </w:rPr>
+        <w:t>O.S</w:t>
+      </w:r>
+      <w:r>
+        <w:rPr>
+          <w:rFonts w:ascii="Courier New" w:hAnsi="Courier New" w:cs="Courier New"/>
+          <w:b/>
+          <w:bCs/>
+        </w:rPr>
+        <w:t>)</w:t>
       </w:r>
     </w:p>
     <w:p>
@@ -248,6 +264,90 @@
           <w:bCs/>
         </w:rPr>
         <w:t>Adi’s Father</w:t>
+      </w:r>
+    </w:p>
+    <w:p>
+      <w:pPr>
+        <w:rPr>
+          <w:rFonts w:ascii="Courier New" w:hAnsi="Courier New" w:cs="Courier New"/>
+          <w:b/>
+          <w:bCs/>
+        </w:rPr>
+      </w:pPr>
+      <w:r>
+        <w:rPr>
+          <w:rFonts w:ascii="Courier New" w:hAnsi="Courier New" w:cs="Courier New"/>
+          <w:b/>
+          <w:bCs/>
+        </w:rPr>
+        <w:t>The Priest</w:t>
+      </w:r>
+    </w:p>
+    <w:p>
+      <w:pPr>
+        <w:rPr>
+          <w:rFonts w:ascii="Courier New" w:hAnsi="Courier New" w:cs="Courier New"/>
+          <w:b/>
+          <w:bCs/>
+        </w:rPr>
+      </w:pPr>
+      <w:r>
+        <w:rPr>
+          <w:rFonts w:ascii="Courier New" w:hAnsi="Courier New" w:cs="Courier New"/>
+          <w:b/>
+          <w:bCs/>
+        </w:rPr>
+        <w:t>Shadowy Priest</w:t>
+      </w:r>
+    </w:p>
+    <w:p>
+      <w:pPr>
+        <w:rPr>
+          <w:rFonts w:ascii="Courier New" w:hAnsi="Courier New" w:cs="Courier New"/>
+          <w:b/>
+          <w:bCs/>
+        </w:rPr>
+      </w:pPr>
+      <w:r>
+        <w:rPr>
+          <w:rFonts w:ascii="Courier New" w:hAnsi="Courier New" w:cs="Courier New"/>
+          <w:b/>
+          <w:bCs/>
+        </w:rPr>
+        <w:t>I</w:t>
+      </w:r>
+      <w:r>
+        <w:rPr>
+          <w:rFonts w:ascii="Courier New" w:hAnsi="Courier New" w:cs="Courier New"/>
+          <w:b/>
+          <w:bCs/>
+        </w:rPr>
+        <w:t>nterviewer</w:t>
+      </w:r>
+      <w:r>
+        <w:rPr>
+          <w:rFonts w:ascii="Courier New" w:hAnsi="Courier New" w:cs="Courier New"/>
+          <w:b/>
+          <w:bCs/>
+        </w:rPr>
+        <w:t>/ Boss</w:t>
+      </w:r>
+    </w:p>
+    <w:p>
+      <w:pPr>
+        <w:rPr>
+          <w:rFonts w:ascii="Courier New" w:hAnsi="Courier New" w:cs="Courier New"/>
+          <w:b/>
+          <w:bCs/>
+        </w:rPr>
+      </w:pPr>
+      <w:r>
+        <w:rPr>
+          <w:rFonts w:ascii="Courier New" w:hAnsi="Courier New" w:cs="Courier New"/>
+          <w:b/>
+          <w:bCs/>
+        </w:rPr>
+        <w:t xml:space="preserve">Yamadootha </w:t>
       </w:r>
     </w:p>
     <w:sectPr>

</xml_diff>